<commit_message>
Add screenshoot to Doc
</commit_message>
<xml_diff>
--- a/Documentatie.docx
+++ b/Documentatie.docx
@@ -1,9 +1,10 @@
 
 <file path=word/document.xml><?xml version="1.0" encoding="utf-8"?>
-<w:document xmlns:wpc="http://schemas.microsoft.com/office/word/2010/wordprocessingCanvas" xmlns:cx="http://schemas.microsoft.com/office/drawing/2014/chartex" xmlns:cx1="http://schemas.microsoft.com/office/drawing/2015/9/8/chartex" xmlns:cx2="http://schemas.microsoft.com/office/drawing/2015/10/21/chartex" xmlns:cx3="http://schemas.microsoft.com/office/drawing/2016/5/9/chartex" xmlns:cx4="http://schemas.microsoft.com/office/drawing/2016/5/10/chartex" xmlns:cx5="http://schemas.microsoft.com/office/drawing/2016/5/11/chartex" xmlns:cx6="http://schemas.microsoft.com/office/drawing/2016/5/12/chartex" xmlns:cx7="http://schemas.microsoft.com/office/drawing/2016/5/13/chartex" xmlns:cx8="http://schemas.microsoft.com/office/drawing/2016/5/14/chartex" xmlns:mc="http://schemas.openxmlformats.org/markup-compatibility/2006" xmlns:aink="http://schemas.microsoft.com/office/drawing/2016/ink" xmlns:am3d="http://schemas.microsoft.com/office/drawing/2017/model3d" xmlns:o="urn:schemas-microsoft-com:office:office" xmlns:oel="http://schemas.microsoft.com/office/2019/extlst" xmlns:r="http://schemas.openxmlformats.org/officeDocument/2006/relationships" xmlns:m="http://schemas.openxmlformats.org/officeDocument/2006/math" xmlns:v="urn:schemas-microsoft-com:vml" xmlns:wp14="http://schemas.microsoft.com/office/word/2010/wordprocessingDrawing" xmlns:wp="http://schemas.openxmlformats.org/drawingml/2006/wordprocessingDrawing" xmlns:w10="urn:schemas-microsoft-com:office:word" xmlns:w="http://schemas.openxmlformats.org/wordprocessingml/2006/main" xmlns:w14="http://schemas.microsoft.com/office/word/2010/wordml" xmlns:w15="http://schemas.microsoft.com/office/word/2012/wordml" xmlns:w16cex="http://schemas.microsoft.com/office/word/2018/wordml/cex" xmlns:w16cid="http://schemas.microsoft.com/office/word/2016/wordml/cid" xmlns:w16="http://schemas.microsoft.com/office/word/2018/wordml" xmlns:w16du="http://schemas.microsoft.com/office/word/2023/wordml/word16du" xmlns:w16sdtdh="http://schemas.microsoft.com/office/word/2020/wordml/sdtdatahash" xmlns:w16se="http://schemas.microsoft.com/office/word/2015/wordml/symex" xmlns:wpg="http://schemas.microsoft.com/office/word/2010/wordprocessingGroup" xmlns:wpi="http://schemas.microsoft.com/office/word/2010/wordprocessingInk" xmlns:wne="http://schemas.microsoft.com/office/word/2006/wordml" xmlns:wps="http://schemas.microsoft.com/office/word/2010/wordprocessingShape" mc:Ignorable="w14 w15 w16se w16cid w16 w16cex w16sdtdh wp14">
+<w:document xmlns:o="urn:schemas-microsoft-com:office:office" xmlns:r="http://schemas.openxmlformats.org/officeDocument/2006/relationships" xmlns:v="urn:schemas-microsoft-com:vml" xmlns:w="http://schemas.openxmlformats.org/wordprocessingml/2006/main" xmlns:w10="urn:schemas-microsoft-com:office:word" xmlns:wp="http://schemas.openxmlformats.org/drawingml/2006/wordprocessingDrawing" xmlns:wps="http://schemas.microsoft.com/office/word/2010/wordprocessingShape" xmlns:wpg="http://schemas.microsoft.com/office/word/2010/wordprocessingGroup" xmlns:mc="http://schemas.openxmlformats.org/markup-compatibility/2006" xmlns:wp14="http://schemas.microsoft.com/office/word/2010/wordprocessingDrawing" xmlns:w14="http://schemas.microsoft.com/office/word/2010/wordml" xmlns:w15="http://schemas.microsoft.com/office/word/2012/wordml" mc:Ignorable="w14 wp14 w15">
   <w:body>
     <w:p>
       <w:pPr>
+        <w:pStyle w:val="Normal"/>
         <w:rPr>
           <w:sz w:val="24"/>
           <w:szCs w:val="24"/>
@@ -14,33 +15,13 @@
           <w:sz w:val="24"/>
           <w:szCs w:val="24"/>
         </w:rPr>
-        <w:t xml:space="preserve">Proiectul </w:t>
-      </w:r>
-      <w:r>
-        <w:rPr>
-          <w:sz w:val="24"/>
-          <w:szCs w:val="24"/>
-        </w:rPr>
-        <w:t xml:space="preserve">consta intr-o tabla de saf 3d, creata folosind obiecte simple, paralelipipede si obiecte complexe, modele 3ds. Proiectul implementeaza si controlul camerei prin intermediul butoanelor WASD, </w:t>
-      </w:r>
-      <w:r>
-        <w:rPr>
-          <w:sz w:val="24"/>
-          <w:szCs w:val="24"/>
-        </w:rPr>
-        <w:t>astfel încât utilizatorii să poată vedea scena din diferite unghiuri și distanțe</w:t>
-      </w:r>
-      <w:r>
-        <w:rPr>
-          <w:sz w:val="24"/>
-          <w:szCs w:val="24"/>
-        </w:rPr>
-        <w:t>.</w:t>
+        <w:t>Proiectul consta intr-o tabla de saf 3d, creata folosind obiecte simple, paralelipipede si obiecte complexe, modele 3ds. Proiectul implementeaza si controlul camerei prin intermediul butoanelor WASD, astfel încât utilizatorii să poată vedea scena din diferite unghiuri și distanțe.</w:t>
       </w:r>
     </w:p>
     <w:p>
       <w:pPr>
-        <w:spacing w:line="276" w:lineRule="auto"/>
+        <w:pStyle w:val="Normal"/>
+        <w:spacing w:lineRule="auto" w:line="276"/>
         <w:rPr>
           <w:sz w:val="24"/>
           <w:szCs w:val="24"/>
@@ -51,95 +32,23 @@
           <w:sz w:val="24"/>
           <w:szCs w:val="24"/>
         </w:rPr>
-        <w:t>Proiectul este realizat in JOGL (Java OpenGL). Pentru crearea obiectelor simple</w:t>
+        <w:t>Proiectul este realizat in JOGL (Java OpenGL). Pentru crearea obiectelor simple, ce alcatuiesc tabla de sah, am implementata o clasa ajutatoare, DrawParallelepiped, ce primeste pozitia centrului obiectului ce urmeaza a fi desenat si dimensiunile acestuia si il deseneaza folosind GL2.GL_QUADS.</w:t>
       </w:r>
-      <w:r>
-        <w:rPr>
-          <w:sz w:val="24"/>
-          <w:szCs w:val="24"/>
-        </w:rPr>
-        <w:t>, ce alcatuiesc tabla de sah,</w:t>
-      </w:r>
-      <w:r>
-        <w:rPr>
-          <w:sz w:val="24"/>
-          <w:szCs w:val="24"/>
-        </w:rPr>
-        <w:t xml:space="preserve"> am implementata o clasa ajutatoare, </w:t>
-      </w:r>
-      <w:r>
-        <w:rPr>
-          <w:sz w:val="24"/>
-          <w:szCs w:val="24"/>
-        </w:rPr>
-        <w:t>DrawParallelepiped</w:t>
-      </w:r>
-      <w:r>
-        <w:rPr>
-          <w:sz w:val="24"/>
-          <w:szCs w:val="24"/>
-        </w:rPr>
-        <w:t xml:space="preserve">, ce primeste pozitia centrului obiectului ce urmeaza a fi </w:t>
-      </w:r>
-      <w:r>
-        <w:rPr>
-          <w:sz w:val="24"/>
-          <w:szCs w:val="24"/>
-        </w:rPr>
-        <w:t>desenat</w:t>
-      </w:r>
-      <w:r>
-        <w:rPr>
-          <w:sz w:val="24"/>
-          <w:szCs w:val="24"/>
-        </w:rPr>
-        <w:t xml:space="preserve"> si dimensiunile acestuia si il </w:t>
-      </w:r>
-      <w:r>
-        <w:rPr>
-          <w:sz w:val="24"/>
-          <w:szCs w:val="24"/>
-        </w:rPr>
-        <w:t>deseneaza</w:t>
-      </w:r>
-      <w:r>
-        <w:rPr>
-          <w:sz w:val="24"/>
-          <w:szCs w:val="24"/>
-        </w:rPr>
-        <w:t xml:space="preserve"> folosind </w:t>
-      </w:r>
-      <w:r>
-        <w:rPr>
-          <w:sz w:val="24"/>
-          <w:szCs w:val="24"/>
-        </w:rPr>
-        <w:t>GL2.GL_QUADS</w:t>
-      </w:r>
-      <w:r>
-        <w:rPr>
-          <w:sz w:val="24"/>
-          <w:szCs w:val="24"/>
-        </w:rPr>
-        <w:t>.</w:t>
-      </w:r>
+      <w:bookmarkStart w:id="0" w:name="_MON_1746965110"/>
     </w:p>
-    <w:bookmarkStart w:id="0" w:name="_MON_1746965110"/>
-    <w:bookmarkEnd w:id="0"/>
     <w:p>
       <w:pPr>
+        <w:pStyle w:val="Normal"/>
         <w:rPr>
           <w:sz w:val="24"/>
           <w:szCs w:val="24"/>
         </w:rPr>
       </w:pPr>
+      <w:bookmarkEnd w:id="0"/>
       <w:r>
-        <w:rPr>
-          <w:sz w:val="24"/>
-          <w:szCs w:val="24"/>
-        </w:rPr>
-        <w:object w:dxaOrig="9360" w:dyaOrig="9379" w14:anchorId="78D3991A">
-          <v:shapetype id="_x0000_t75" coordsize="21600,21600" o:spt="75" o:preferrelative="t" path="m@4@5l@4@11@9@11@9@5xe" filled="f" stroked="f">
+        <w:rPr/>
+        <w:object>
+          <v:shapetype id="_x0000_tole_rId2" coordsize="21600,21600" o:spt="ole_rId2" o:preferrelative="t" path="m@4@5l@4@11@9@11@9@5xe" filled="f" stroked="f">
             <v:stroke joinstyle="miter"/>
             <v:formulas>
               <v:f eqn="if lineDrawn pixelLineWidth 0"/>
@@ -158,20 +67,17 @@
             <v:path o:extrusionok="f" gradientshapeok="t" o:connecttype="rect"/>
             <o:lock v:ext="edit" aspectratio="t"/>
           </v:shapetype>
-          <v:shape id="_x0000_i1025" type="#_x0000_t75" style="width:283.5pt;height:284.25pt" o:ole="" o:bordertopcolor="this" o:borderleftcolor="this" o:borderbottomcolor="this" o:borderrightcolor="this">
-            <v:imagedata r:id="rId4" o:title=""/>
-            <w10:bordertop type="single" width="4"/>
-            <w10:borderleft type="single" width="4"/>
-            <w10:borderbottom type="single" width="4"/>
-            <w10:borderright type="single" width="4"/>
+          <v:shape id="ole_rId2" type="_x0000_tole_rId2" style="width:283.5pt;height:284.25pt;mso-wrap-distance-right:0pt" filled="f" o:ole="">
+            <v:imagedata r:id="rId3" o:title=""/>
           </v:shape>
-          <o:OLEObject Type="Embed" ProgID="Word.OpenDocumentText.12" ShapeID="_x0000_i1025" DrawAspect="Content" ObjectID="_1746966191" r:id="rId5"/>
+          <o:OLEObject Type="Embed" ProgID="Word.OpenDocumentText.12" ShapeID="ole_rId2" DrawAspect="Content" ObjectID="_1302385051" r:id="rId2"/>
         </w:object>
       </w:r>
     </w:p>
     <w:p>
       <w:pPr>
-        <w:spacing w:line="276" w:lineRule="auto"/>
+        <w:pStyle w:val="Normal"/>
+        <w:spacing w:lineRule="auto" w:line="276"/>
         <w:rPr>
           <w:sz w:val="24"/>
           <w:szCs w:val="24"/>
@@ -182,81 +88,67 @@
           <w:sz w:val="24"/>
           <w:szCs w:val="24"/>
         </w:rPr>
-        <w:t xml:space="preserve">Pentru crearea pieselor de sah am folosit obiecte complexe, 3ds ce sunt </w:t>
+        <w:t xml:space="preserve">Pentru crearea pieselor de sah am folosit obiecte complexe, 3ds ce sunt desenate folosind metoda GL_TRIANGLES. </w:t>
       </w:r>
-      <w:r>
-        <w:rPr>
-          <w:sz w:val="24"/>
-          <w:szCs w:val="24"/>
-        </w:rPr>
-        <w:t>desenate</w:t>
-      </w:r>
-      <w:r>
-        <w:rPr>
-          <w:sz w:val="24"/>
-          <w:szCs w:val="24"/>
-        </w:rPr>
-        <w:t xml:space="preserve"> folosind metoda </w:t>
-      </w:r>
-      <w:r>
-        <w:rPr>
-          <w:sz w:val="24"/>
-          <w:szCs w:val="24"/>
-        </w:rPr>
-        <w:t>GL_TRIANGLES</w:t>
-      </w:r>
-      <w:r>
-        <w:rPr>
-          <w:sz w:val="24"/>
-          <w:szCs w:val="24"/>
-        </w:rPr>
-        <w:t>.</w:t>
-      </w:r>
-      <w:r>
-        <w:rPr>
-          <w:sz w:val="24"/>
-          <w:szCs w:val="24"/>
-        </w:rPr>
-        <w:t xml:space="preserve"> </w:t>
-      </w:r>
+      <w:bookmarkStart w:id="1" w:name="_MON_1746965756"/>
     </w:p>
-    <w:bookmarkStart w:id="1" w:name="_MON_1746965756"/>
-    <w:bookmarkEnd w:id="1"/>
     <w:p>
       <w:pPr>
+        <w:pStyle w:val="Normal"/>
         <w:rPr>
           <w:sz w:val="24"/>
           <w:szCs w:val="24"/>
         </w:rPr>
       </w:pPr>
+      <w:bookmarkEnd w:id="1"/>
       <w:r>
-        <w:rPr>
-          <w:sz w:val="24"/>
-          <w:szCs w:val="24"/>
-        </w:rPr>
-        <w:object w:dxaOrig="9360" w:dyaOrig="4927" w14:anchorId="77FBBF60">
-          <v:shape id="_x0000_i1026" type="#_x0000_t75" style="width:326.25pt;height:170.25pt" o:ole="" o:bordertopcolor="this" o:borderleftcolor="this" o:borderbottomcolor="this" o:borderrightcolor="this">
-            <v:imagedata r:id="rId6" o:title=""/>
-            <w10:bordertop type="single" width="4"/>
-            <w10:borderleft type="single" width="4"/>
-            <w10:borderbottom type="single" width="4"/>
-            <w10:borderright type="single" width="4"/>
+        <w:rPr/>
+        <w:object>
+          <v:shapetype id="_x0000_tole_rId4" coordsize="21600,21600" o:spt="ole_rId4" o:preferrelative="t" path="m@4@5l@4@11@9@11@9@5xe" filled="f" stroked="f">
+            <v:stroke joinstyle="miter"/>
+            <v:formulas>
+              <v:f eqn="if lineDrawn pixelLineWidth 0"/>
+              <v:f eqn="sum @0 1 0"/>
+              <v:f eqn="sum 0 0 @1"/>
+              <v:f eqn="prod @2 1 2"/>
+              <v:f eqn="prod @3 21600 pixelWidth"/>
+              <v:f eqn="prod @3 21600 pixelHeight"/>
+              <v:f eqn="sum @0 0 1"/>
+              <v:f eqn="prod @6 1 2"/>
+              <v:f eqn="prod @7 21600 pixelWidth"/>
+              <v:f eqn="sum @8 21600 0"/>
+              <v:f eqn="prod @7 21600 pixelHeight"/>
+              <v:f eqn="sum @10 21600 0"/>
+            </v:formulas>
+            <v:path o:extrusionok="f" gradientshapeok="t" o:connecttype="rect"/>
+            <o:lock v:ext="edit" aspectratio="t"/>
+          </v:shapetype>
+          <v:shape id="ole_rId4" type="_x0000_tole_rId4" style="width:326.25pt;height:170.25pt;mso-wrap-distance-right:0pt" filled="f" o:ole="">
+            <v:imagedata r:id="rId5" o:title=""/>
           </v:shape>
-          <o:OLEObject Type="Embed" ProgID="Word.OpenDocumentText.12" ShapeID="_x0000_i1026" DrawAspect="Content" ObjectID="_1746966192" r:id="rId7"/>
+          <o:OLEObject Type="Embed" ProgID="Word.OpenDocumentText.12" ShapeID="ole_rId4" DrawAspect="Content" ObjectID="_1862081677" r:id="rId4"/>
         </w:object>
       </w:r>
     </w:p>
     <w:p>
       <w:pPr>
+        <w:pStyle w:val="Normal"/>
         <w:rPr>
           <w:sz w:val="24"/>
           <w:szCs w:val="24"/>
         </w:rPr>
       </w:pPr>
+      <w:r>
+        <w:rPr>
+          <w:sz w:val="24"/>
+          <w:szCs w:val="24"/>
+        </w:rPr>
+      </w:r>
     </w:p>
     <w:p>
       <w:pPr>
-        <w:spacing w:line="240" w:lineRule="auto"/>
+        <w:pStyle w:val="Normal"/>
+        <w:spacing w:lineRule="auto" w:line="240"/>
         <w:rPr>
           <w:sz w:val="24"/>
           <w:szCs w:val="24"/>
@@ -267,62 +159,131 @@
           <w:sz w:val="24"/>
           <w:szCs w:val="24"/>
         </w:rPr>
-        <w:t>Miscarea camerei</w:t>
+        <w:t>Miscarea camerei se realizeaza prin inregistrarea evenimentelor primite de la tastatura. In momentul apasarii unei taste variabilele folosite la setarea pozitiei de vizualizare prin metoda gluLookAt, sunt modificate iar functia display este apelata din nou pentru a redesena scena.</w:t>
       </w:r>
+      <w:bookmarkStart w:id="2" w:name="_MON_1746966075"/>
+    </w:p>
+    <w:p>
+      <w:pPr>
+        <w:pStyle w:val="Normal"/>
+        <w:rPr/>
+      </w:pPr>
+      <w:bookmarkEnd w:id="2"/>
       <w:r>
-        <w:rPr>
-          <w:sz w:val="24"/>
-          <w:szCs w:val="24"/>
-        </w:rPr>
-        <w:t xml:space="preserve"> se realizeaza prin inregistrarea evenimentelor primite de la tastatura. In momentul apasarii unei taste variabilele folosite la setarea pozitiei de vizualizare prin metoda </w:t>
-      </w:r>
-      <w:r>
-        <w:rPr>
-          <w:sz w:val="24"/>
-          <w:szCs w:val="24"/>
-        </w:rPr>
-        <w:t>gluLookAt</w:t>
-      </w:r>
-      <w:r>
-        <w:rPr>
-          <w:sz w:val="24"/>
-          <w:szCs w:val="24"/>
-        </w:rPr>
-        <w:t>, sunt modificate iar functia display este apelata din nou pentru a redesena scena.</w:t>
-      </w:r>
-    </w:p>
-    <w:bookmarkStart w:id="2" w:name="_MON_1746966075"/>
-    <w:bookmarkEnd w:id="2"/>
-    <w:p>
-      <w:r>
-        <w:object w:dxaOrig="9360" w:dyaOrig="6086" w14:anchorId="63D84B2C">
-          <v:shape id="_x0000_i1027" type="#_x0000_t75" style="width:420.75pt;height:273.75pt" o:ole="" o:bordertopcolor="this" o:borderleftcolor="this" o:borderbottomcolor="this" o:borderrightcolor="this">
-            <v:imagedata r:id="rId8" o:title=""/>
-            <w10:bordertop type="single" width="4"/>
-            <w10:borderleft type="single" width="4"/>
-            <w10:borderbottom type="single" width="4"/>
-            <w10:borderright type="single" width="4"/>
+        <w:rPr/>
+        <w:object>
+          <v:shapetype id="_x0000_tole_rId6" coordsize="21600,21600" o:spt="ole_rId6" o:preferrelative="t" path="m@4@5l@4@11@9@11@9@5xe" filled="f" stroked="f">
+            <v:stroke joinstyle="miter"/>
+            <v:formulas>
+              <v:f eqn="if lineDrawn pixelLineWidth 0"/>
+              <v:f eqn="sum @0 1 0"/>
+              <v:f eqn="sum 0 0 @1"/>
+              <v:f eqn="prod @2 1 2"/>
+              <v:f eqn="prod @3 21600 pixelWidth"/>
+              <v:f eqn="prod @3 21600 pixelHeight"/>
+              <v:f eqn="sum @0 0 1"/>
+              <v:f eqn="prod @6 1 2"/>
+              <v:f eqn="prod @7 21600 pixelWidth"/>
+              <v:f eqn="sum @8 21600 0"/>
+              <v:f eqn="prod @7 21600 pixelHeight"/>
+              <v:f eqn="sum @10 21600 0"/>
+            </v:formulas>
+            <v:path o:extrusionok="f" gradientshapeok="t" o:connecttype="rect"/>
+            <o:lock v:ext="edit" aspectratio="t"/>
+          </v:shapetype>
+          <v:shape id="ole_rId6" type="_x0000_tole_rId6" style="width:420.75pt;height:273.75pt;mso-wrap-distance-right:0pt" filled="f" o:ole="">
+            <v:imagedata r:id="rId7" o:title=""/>
           </v:shape>
-          <o:OLEObject Type="Embed" ProgID="Word.OpenDocumentText.12" ShapeID="_x0000_i1027" DrawAspect="Content" ObjectID="_1746966193" r:id="rId9"/>
+          <o:OLEObject Type="Embed" ProgID="Word.OpenDocumentText.12" ShapeID="ole_rId6" DrawAspect="Content" ObjectID="_995716542" r:id="rId6"/>
         </w:object>
       </w:r>
     </w:p>
+    <w:p>
+      <w:pPr>
+        <w:pStyle w:val="Normal"/>
+        <w:rPr/>
+      </w:pPr>
+      <w:r>
+        <w:rPr/>
+      </w:r>
+    </w:p>
+    <w:p>
+      <w:pPr>
+        <w:pStyle w:val="Normal"/>
+        <w:widowControl/>
+        <w:bidi w:val="0"/>
+        <w:spacing w:lineRule="auto" w:line="259" w:before="0" w:after="160"/>
+        <w:jc w:val="left"/>
+        <w:rPr/>
+      </w:pPr>
+      <w:r>
+        <w:rPr/>
+        <w:drawing>
+          <wp:anchor behindDoc="0" distT="0" distB="0" distL="0" distR="0" simplePos="0" locked="0" layoutInCell="0" allowOverlap="1" relativeHeight="5">
+            <wp:simplePos x="0" y="0"/>
+            <wp:positionH relativeFrom="column">
+              <wp:align>center</wp:align>
+            </wp:positionH>
+            <wp:positionV relativeFrom="paragraph">
+              <wp:posOffset>635</wp:posOffset>
+            </wp:positionV>
+            <wp:extent cx="4172585" cy="4162425"/>
+            <wp:effectExtent l="0" t="0" r="0" b="0"/>
+            <wp:wrapSquare wrapText="largest"/>
+            <wp:docPr id="1" name="Image1" descr=""/>
+            <wp:cNvGraphicFramePr>
+              <a:graphicFrameLocks xmlns:a="http://schemas.openxmlformats.org/drawingml/2006/main" noChangeAspect="1"/>
+            </wp:cNvGraphicFramePr>
+            <a:graphic xmlns:a="http://schemas.openxmlformats.org/drawingml/2006/main">
+              <a:graphicData uri="http://schemas.openxmlformats.org/drawingml/2006/picture">
+                <pic:pic xmlns:pic="http://schemas.openxmlformats.org/drawingml/2006/picture">
+                  <pic:nvPicPr>
+                    <pic:cNvPr id="1" name="Image1" descr=""/>
+                    <pic:cNvPicPr>
+                      <a:picLocks noChangeAspect="1" noChangeArrowheads="1"/>
+                    </pic:cNvPicPr>
+                  </pic:nvPicPr>
+                  <pic:blipFill>
+                    <a:blip r:embed="rId8"/>
+                    <a:stretch>
+                      <a:fillRect/>
+                    </a:stretch>
+                  </pic:blipFill>
+                  <pic:spPr bwMode="auto">
+                    <a:xfrm>
+                      <a:off x="0" y="0"/>
+                      <a:ext cx="4172585" cy="4162425"/>
+                    </a:xfrm>
+                    <a:prstGeom prst="rect">
+                      <a:avLst/>
+                    </a:prstGeom>
+                  </pic:spPr>
+                </pic:pic>
+              </a:graphicData>
+            </a:graphic>
+          </wp:anchor>
+        </w:drawing>
+      </w:r>
+    </w:p>
     <w:sectPr>
+      <w:type w:val="nextPage"/>
       <w:pgSz w:w="12240" w:h="15840"/>
-      <w:pgMar w:top="1440" w:right="1440" w:bottom="1440" w:left="1440" w:header="720" w:footer="720" w:gutter="0"/>
-      <w:cols w:space="720"/>
-      <w:docGrid w:linePitch="360"/>
+      <w:pgMar w:left="1440" w:right="1440" w:gutter="0" w:header="0" w:top="1440" w:footer="0" w:bottom="1440"/>
+      <w:pgNumType w:fmt="decimal"/>
+      <w:formProt w:val="false"/>
+      <w:textDirection w:val="lrTb"/>
+      <w:docGrid w:type="default" w:linePitch="360" w:charSpace="4096"/>
     </w:sectPr>
   </w:body>
 </w:document>
 </file>
 
 <file path=word/styles.xml><?xml version="1.0" encoding="utf-8"?>
-<w:styles xmlns:mc="http://schemas.openxmlformats.org/markup-compatibility/2006" xmlns:r="http://schemas.openxmlformats.org/officeDocument/2006/relationships" xmlns:w="http://schemas.openxmlformats.org/wordprocessingml/2006/main" xmlns:w14="http://schemas.microsoft.com/office/word/2010/wordml" xmlns:w15="http://schemas.microsoft.com/office/word/2012/wordml" xmlns:w16cex="http://schemas.microsoft.com/office/word/2018/wordml/cex" xmlns:w16cid="http://schemas.microsoft.com/office/word/2016/wordml/cid" xmlns:w16="http://schemas.microsoft.com/office/word/2018/wordml" xmlns:w16sdtdh="http://schemas.microsoft.com/office/word/2020/wordml/sdtdatahash" xmlns:w16se="http://schemas.microsoft.com/office/word/2015/wordml/symex" mc:Ignorable="w14 w15 w16se w16cid w16 w16cex w16sdtdh">
+<w:styles xmlns:w="http://schemas.openxmlformats.org/wordprocessingml/2006/main" xmlns:w14="http://schemas.microsoft.com/office/word/2010/wordml" xmlns:mc="http://schemas.openxmlformats.org/markup-compatibility/2006" mc:Ignorable="w14">
   <w:docDefaults>
     <w:rPrDefault>
       <w:rPr>
-        <w:rFonts w:asciiTheme="minorHAnsi" w:eastAsiaTheme="minorHAnsi" w:hAnsiTheme="minorHAnsi" w:cstheme="minorBidi"/>
+        <w:rFonts w:ascii="Calibri" w:hAnsi="Calibri" w:eastAsia="Calibri" w:cs="" w:asciiTheme="minorHAnsi" w:cstheme="minorBidi" w:eastAsiaTheme="minorHAnsi" w:hAnsiTheme="minorHAnsi"/>
         <w:kern w:val="2"/>
         <w:sz w:val="22"/>
         <w:szCs w:val="22"/>
@@ -332,21 +293,21 @@
     </w:rPrDefault>
     <w:pPrDefault>
       <w:pPr>
-        <w:spacing w:after="160" w:line="259" w:lineRule="auto"/>
+        <w:suppressAutoHyphens w:val="true"/>
       </w:pPr>
     </w:pPrDefault>
   </w:docDefaults>
   <w:latentStyles w:defLockedState="0" w:defUIPriority="99" w:defSemiHidden="0" w:defUnhideWhenUsed="0" w:defQFormat="0" w:count="376">
     <w:lsdException w:name="Normal" w:uiPriority="0" w:qFormat="1"/>
     <w:lsdException w:name="heading 1" w:uiPriority="9" w:qFormat="1"/>
-    <w:lsdException w:name="heading 2" w:semiHidden="1" w:uiPriority="9" w:unhideWhenUsed="1" w:qFormat="1"/>
-    <w:lsdException w:name="heading 3" w:semiHidden="1" w:uiPriority="9" w:unhideWhenUsed="1" w:qFormat="1"/>
-    <w:lsdException w:name="heading 4" w:semiHidden="1" w:uiPriority="9" w:unhideWhenUsed="1" w:qFormat="1"/>
-    <w:lsdException w:name="heading 5" w:semiHidden="1" w:uiPriority="9" w:unhideWhenUsed="1" w:qFormat="1"/>
-    <w:lsdException w:name="heading 6" w:semiHidden="1" w:uiPriority="9" w:unhideWhenUsed="1" w:qFormat="1"/>
-    <w:lsdException w:name="heading 7" w:semiHidden="1" w:uiPriority="9" w:unhideWhenUsed="1" w:qFormat="1"/>
-    <w:lsdException w:name="heading 8" w:semiHidden="1" w:uiPriority="9" w:unhideWhenUsed="1" w:qFormat="1"/>
-    <w:lsdException w:name="heading 9" w:semiHidden="1" w:uiPriority="9" w:unhideWhenUsed="1" w:qFormat="1"/>
+    <w:lsdException w:name="heading 2" w:uiPriority="9" w:semiHidden="1" w:unhideWhenUsed="1" w:qFormat="1"/>
+    <w:lsdException w:name="heading 3" w:uiPriority="9" w:semiHidden="1" w:unhideWhenUsed="1" w:qFormat="1"/>
+    <w:lsdException w:name="heading 4" w:uiPriority="9" w:semiHidden="1" w:unhideWhenUsed="1" w:qFormat="1"/>
+    <w:lsdException w:name="heading 5" w:uiPriority="9" w:semiHidden="1" w:unhideWhenUsed="1" w:qFormat="1"/>
+    <w:lsdException w:name="heading 6" w:uiPriority="9" w:semiHidden="1" w:unhideWhenUsed="1" w:qFormat="1"/>
+    <w:lsdException w:name="heading 7" w:uiPriority="9" w:semiHidden="1" w:unhideWhenUsed="1" w:qFormat="1"/>
+    <w:lsdException w:name="heading 8" w:uiPriority="9" w:semiHidden="1" w:unhideWhenUsed="1" w:qFormat="1"/>
+    <w:lsdException w:name="heading 9" w:uiPriority="9" w:semiHidden="1" w:unhideWhenUsed="1" w:qFormat="1"/>
     <w:lsdException w:name="index 1" w:semiHidden="1" w:unhideWhenUsed="1"/>
     <w:lsdException w:name="index 2" w:semiHidden="1" w:unhideWhenUsed="1"/>
     <w:lsdException w:name="index 3" w:semiHidden="1" w:unhideWhenUsed="1"/>
@@ -356,22 +317,22 @@
     <w:lsdException w:name="index 7" w:semiHidden="1" w:unhideWhenUsed="1"/>
     <w:lsdException w:name="index 8" w:semiHidden="1" w:unhideWhenUsed="1"/>
     <w:lsdException w:name="index 9" w:semiHidden="1" w:unhideWhenUsed="1"/>
-    <w:lsdException w:name="toc 1" w:semiHidden="1" w:uiPriority="39" w:unhideWhenUsed="1"/>
-    <w:lsdException w:name="toc 2" w:semiHidden="1" w:uiPriority="39" w:unhideWhenUsed="1"/>
-    <w:lsdException w:name="toc 3" w:semiHidden="1" w:uiPriority="39" w:unhideWhenUsed="1"/>
-    <w:lsdException w:name="toc 4" w:semiHidden="1" w:uiPriority="39" w:unhideWhenUsed="1"/>
-    <w:lsdException w:name="toc 5" w:semiHidden="1" w:uiPriority="39" w:unhideWhenUsed="1"/>
-    <w:lsdException w:name="toc 6" w:semiHidden="1" w:uiPriority="39" w:unhideWhenUsed="1"/>
-    <w:lsdException w:name="toc 7" w:semiHidden="1" w:uiPriority="39" w:unhideWhenUsed="1"/>
-    <w:lsdException w:name="toc 8" w:semiHidden="1" w:uiPriority="39" w:unhideWhenUsed="1"/>
-    <w:lsdException w:name="toc 9" w:semiHidden="1" w:uiPriority="39" w:unhideWhenUsed="1"/>
+    <w:lsdException w:name="toc 1" w:uiPriority="39" w:semiHidden="1" w:unhideWhenUsed="1"/>
+    <w:lsdException w:name="toc 2" w:uiPriority="39" w:semiHidden="1" w:unhideWhenUsed="1"/>
+    <w:lsdException w:name="toc 3" w:uiPriority="39" w:semiHidden="1" w:unhideWhenUsed="1"/>
+    <w:lsdException w:name="toc 4" w:uiPriority="39" w:semiHidden="1" w:unhideWhenUsed="1"/>
+    <w:lsdException w:name="toc 5" w:uiPriority="39" w:semiHidden="1" w:unhideWhenUsed="1"/>
+    <w:lsdException w:name="toc 6" w:uiPriority="39" w:semiHidden="1" w:unhideWhenUsed="1"/>
+    <w:lsdException w:name="toc 7" w:uiPriority="39" w:semiHidden="1" w:unhideWhenUsed="1"/>
+    <w:lsdException w:name="toc 8" w:uiPriority="39" w:semiHidden="1" w:unhideWhenUsed="1"/>
+    <w:lsdException w:name="toc 9" w:uiPriority="39" w:semiHidden="1" w:unhideWhenUsed="1"/>
     <w:lsdException w:name="Normal Indent" w:semiHidden="1" w:unhideWhenUsed="1"/>
     <w:lsdException w:name="footnote text" w:semiHidden="1" w:unhideWhenUsed="1"/>
     <w:lsdException w:name="annotation text" w:semiHidden="1" w:unhideWhenUsed="1"/>
     <w:lsdException w:name="header" w:semiHidden="1" w:unhideWhenUsed="1"/>
     <w:lsdException w:name="footer" w:semiHidden="1" w:unhideWhenUsed="1"/>
     <w:lsdException w:name="index heading" w:semiHidden="1" w:unhideWhenUsed="1"/>
-    <w:lsdException w:name="caption" w:semiHidden="1" w:uiPriority="35" w:unhideWhenUsed="1" w:qFormat="1"/>
+    <w:lsdException w:name="caption" w:uiPriority="35" w:semiHidden="1" w:unhideWhenUsed="1" w:qFormat="1"/>
     <w:lsdException w:name="table of figures" w:semiHidden="1" w:unhideWhenUsed="1"/>
     <w:lsdException w:name="envelope address" w:semiHidden="1" w:unhideWhenUsed="1"/>
     <w:lsdException w:name="envelope return" w:semiHidden="1" w:unhideWhenUsed="1"/>
@@ -402,7 +363,7 @@
     <w:lsdException w:name="Title" w:uiPriority="10" w:qFormat="1"/>
     <w:lsdException w:name="Closing" w:semiHidden="1" w:unhideWhenUsed="1"/>
     <w:lsdException w:name="Signature" w:semiHidden="1" w:unhideWhenUsed="1"/>
-    <w:lsdException w:name="Default Paragraph Font" w:semiHidden="1" w:uiPriority="1" w:unhideWhenUsed="1"/>
+    <w:lsdException w:name="Default Paragraph Font" w:uiPriority="1" w:semiHidden="1" w:unhideWhenUsed="1"/>
     <w:lsdException w:name="Body Text" w:semiHidden="1" w:unhideWhenUsed="1"/>
     <w:lsdException w:name="Body Text Indent" w:semiHidden="1" w:unhideWhenUsed="1"/>
     <w:lsdException w:name="List Continue" w:semiHidden="1" w:unhideWhenUsed="1"/>
@@ -602,8 +563,8 @@
     <w:lsdException w:name="Subtle Reference" w:uiPriority="31" w:qFormat="1"/>
     <w:lsdException w:name="Intense Reference" w:uiPriority="32" w:qFormat="1"/>
     <w:lsdException w:name="Book Title" w:uiPriority="33" w:qFormat="1"/>
-    <w:lsdException w:name="Bibliography" w:semiHidden="1" w:uiPriority="37" w:unhideWhenUsed="1"/>
-    <w:lsdException w:name="TOC Heading" w:semiHidden="1" w:uiPriority="39" w:unhideWhenUsed="1" w:qFormat="1"/>
+    <w:lsdException w:name="Bibliography" w:uiPriority="37" w:semiHidden="1" w:unhideWhenUsed="1"/>
+    <w:lsdException w:name="TOC Heading" w:uiPriority="39" w:semiHidden="1" w:unhideWhenUsed="1" w:qFormat="1"/>
     <w:lsdException w:name="Plain Table 1" w:uiPriority="41"/>
     <w:lsdException w:name="Plain Table 2" w:uiPriority="42"/>
     <w:lsdException w:name="Plain Table 3" w:uiPriority="43"/>
@@ -714,18 +675,97 @@
     <w:lsdException w:name="Unresolved Mention" w:semiHidden="1" w:unhideWhenUsed="1"/>
     <w:lsdException w:name="Smart Link" w:semiHidden="1" w:unhideWhenUsed="1"/>
   </w:latentStyles>
-  <w:style w:type="paragraph" w:default="1" w:styleId="Normal">
+  <w:style w:type="paragraph" w:styleId="Normal" w:default="1">
     <w:name w:val="Normal"/>
     <w:qFormat/>
+    <w:pPr>
+      <w:widowControl/>
+      <w:bidi w:val="0"/>
+      <w:spacing w:lineRule="auto" w:line="259" w:before="0" w:after="160"/>
+      <w:jc w:val="left"/>
+    </w:pPr>
     <w:rPr>
-      <w:noProof/>
+      <w:rFonts w:ascii="Calibri" w:hAnsi="Calibri" w:eastAsia="Calibri" w:cs="" w:asciiTheme="minorHAnsi" w:cstheme="minorBidi" w:eastAsiaTheme="minorHAnsi" w:hAnsiTheme="minorHAnsi"/>
+      <w:color w:val="auto"/>
+      <w:kern w:val="2"/>
+      <w:sz w:val="22"/>
+      <w:szCs w:val="22"/>
+      <w:lang w:val="en-US" w:eastAsia="en-US" w:bidi="ar-SA"/>
+      <w14:ligatures w14:val="standardContextual"/>
     </w:rPr>
   </w:style>
-  <w:style w:type="character" w:default="1" w:styleId="DefaultParagraphFont">
+  <w:style w:type="character" w:styleId="DefaultParagraphFont" w:default="1">
     <w:name w:val="Default Paragraph Font"/>
     <w:uiPriority w:val="1"/>
     <w:semiHidden/>
     <w:unhideWhenUsed/>
+    <w:qFormat/>
+    <w:rPr/>
+  </w:style>
+  <w:style w:type="paragraph" w:styleId="Heading">
+    <w:name w:val="Heading"/>
+    <w:basedOn w:val="Normal"/>
+    <w:next w:val="TextBody"/>
+    <w:qFormat/>
+    <w:pPr>
+      <w:keepNext w:val="true"/>
+      <w:spacing w:before="240" w:after="120"/>
+    </w:pPr>
+    <w:rPr>
+      <w:rFonts w:ascii="Liberation Sans" w:hAnsi="Liberation Sans" w:eastAsia="Noto Sans CJK SC" w:cs="Lohit Devanagari"/>
+      <w:sz w:val="28"/>
+      <w:szCs w:val="28"/>
+    </w:rPr>
+  </w:style>
+  <w:style w:type="paragraph" w:styleId="TextBody">
+    <w:name w:val="Body Text"/>
+    <w:basedOn w:val="Normal"/>
+    <w:pPr>
+      <w:spacing w:lineRule="auto" w:line="276" w:before="0" w:after="140"/>
+    </w:pPr>
+    <w:rPr/>
+  </w:style>
+  <w:style w:type="paragraph" w:styleId="List">
+    <w:name w:val="List"/>
+    <w:basedOn w:val="TextBody"/>
+    <w:pPr/>
+    <w:rPr>
+      <w:rFonts w:cs="Lohit Devanagari"/>
+    </w:rPr>
+  </w:style>
+  <w:style w:type="paragraph" w:styleId="Caption">
+    <w:name w:val="Caption"/>
+    <w:basedOn w:val="Normal"/>
+    <w:qFormat/>
+    <w:pPr>
+      <w:suppressLineNumbers/>
+      <w:spacing w:before="120" w:after="120"/>
+    </w:pPr>
+    <w:rPr>
+      <w:rFonts w:cs="Lohit Devanagari"/>
+      <w:i/>
+      <w:iCs/>
+      <w:sz w:val="24"/>
+      <w:szCs w:val="24"/>
+    </w:rPr>
+  </w:style>
+  <w:style w:type="paragraph" w:styleId="Index">
+    <w:name w:val="Index"/>
+    <w:basedOn w:val="Normal"/>
+    <w:qFormat/>
+    <w:pPr>
+      <w:suppressLineNumbers/>
+    </w:pPr>
+    <w:rPr>
+      <w:rFonts w:cs="Lohit Devanagari"/>
+    </w:rPr>
+  </w:style>
+  <w:style w:type="numbering" w:styleId="NoList" w:default="1">
+    <w:name w:val="No List"/>
+    <w:uiPriority w:val="99"/>
+    <w:semiHidden/>
+    <w:unhideWhenUsed/>
+    <w:qFormat/>
   </w:style>
   <w:style w:type="table" w:default="1" w:styleId="TableNormal">
     <w:name w:val="Normal Table"/>
@@ -733,7 +773,6 @@
     <w:semiHidden/>
     <w:unhideWhenUsed/>
     <w:tblPr>
-      <w:tblInd w:w="0" w:type="dxa"/>
       <w:tblCellMar>
         <w:top w:w="0" w:type="dxa"/>
         <w:left w:w="108" w:type="dxa"/>
@@ -741,12 +780,6 @@
         <w:right w:w="108" w:type="dxa"/>
       </w:tblCellMar>
     </w:tblPr>
-  </w:style>
-  <w:style w:type="numbering" w:default="1" w:styleId="NoList">
-    <w:name w:val="No List"/>
-    <w:uiPriority w:val="99"/>
-    <w:semiHidden/>
-    <w:unhideWhenUsed/>
   </w:style>
 </w:styles>
 </file>

</xml_diff>